<commit_message>
lab1 lab2 and lab3 added
</commit_message>
<xml_diff>
--- a/Lab_0.docx
+++ b/Lab_0.docx
@@ -253,6 +253,8 @@
             </w:r>
           </w:p>
         </w:tc>
+        <w:bookmarkStart w:id="0" w:name="_GoBack"/>
+        <w:bookmarkEnd w:id="0"/>
       </w:tr>
       <w:tr>
         <w:trPr>
@@ -1454,8 +1456,8 @@
               </w:rPr>
               <w:drawing>
                 <wp:inline distT="0" distB="0" distL="0" distR="0" wp14:anchorId="0F3496EF" wp14:editId="6A1E619C">
-                  <wp:extent cx="6152515" cy="741045"/>
-                  <wp:effectExtent l="0" t="0" r="635" b="1905"/>
+                  <wp:extent cx="6148940" cy="429768"/>
+                  <wp:effectExtent l="0" t="0" r="0" b="8890"/>
                   <wp:docPr id="8" name="Рисунок 8"/>
                   <wp:cNvGraphicFramePr>
                     <a:graphicFrameLocks xmlns:a="http://schemas.openxmlformats.org/drawingml/2006/main" noChangeAspect="1"/>
@@ -1467,20 +1469,27 @@
                           <pic:cNvPr id="1" name=""/>
                           <pic:cNvPicPr/>
                         </pic:nvPicPr>
-                        <pic:blipFill>
+                        <pic:blipFill rotWithShape="1">
                           <a:blip r:embed="rId10"/>
-                          <a:stretch>
-                            <a:fillRect/>
-                          </a:stretch>
+                          <a:srcRect t="41972"/>
+                          <a:stretch/>
                         </pic:blipFill>
-                        <pic:spPr>
+                        <pic:spPr bwMode="auto">
                           <a:xfrm>
                             <a:off x="0" y="0"/>
-                            <a:ext cx="6152515" cy="741045"/>
+                            <a:ext cx="6152515" cy="430018"/>
                           </a:xfrm>
                           <a:prstGeom prst="rect">
                             <a:avLst/>
                           </a:prstGeom>
+                          <a:ln>
+                            <a:noFill/>
+                          </a:ln>
+                          <a:extLst>
+                            <a:ext uri="{53640926-AAD7-44D8-BBD7-CCE9431645EC}">
+                              <a14:shadowObscured xmlns:a14="http://schemas.microsoft.com/office/drawing/2010/main"/>
+                            </a:ext>
+                          </a:extLst>
                         </pic:spPr>
                       </pic:pic>
                     </a:graphicData>
@@ -3238,27 +3247,6 @@
               <w:t>)</w:t>
             </w:r>
           </w:p>
-          <w:p>
-            <w:pPr>
-              <w:spacing w:after="0" w:line="240" w:lineRule="auto"/>
-              <w:rPr>
-                <w:rFonts w:ascii="Arial" w:eastAsia="Times New Roman" w:hAnsi="Arial" w:cs="Arial"/>
-                <w:sz w:val="20"/>
-                <w:szCs w:val="20"/>
-                <w:lang w:val="ru-RU"/>
-              </w:rPr>
-            </w:pPr>
-            <w:r>
-              <w:rPr>
-                <w:rFonts w:ascii="Arial" w:eastAsia="Times New Roman" w:hAnsi="Arial" w:cs="Arial"/>
-                <w:color w:val="FF0000"/>
-                <w:sz w:val="20"/>
-                <w:szCs w:val="20"/>
-                <w:lang w:val="ru-RU"/>
-              </w:rPr>
-              <w:t>?????????????</w:t>
-            </w:r>
-          </w:p>
         </w:tc>
       </w:tr>
       <w:tr>
@@ -4645,8 +4633,6 @@
                 </wp:inline>
               </w:drawing>
             </w:r>
-            <w:bookmarkStart w:id="0" w:name="_GoBack"/>
-            <w:bookmarkEnd w:id="0"/>
           </w:p>
         </w:tc>
       </w:tr>
@@ -4802,6 +4788,58 @@
               <w:t>, в качестве значения которой выступает ваша фамилия.</w:t>
             </w:r>
           </w:p>
+          <w:p>
+            <w:pPr>
+              <w:spacing w:after="0" w:line="240" w:lineRule="auto"/>
+              <w:rPr>
+                <w:rFonts w:ascii="Arial" w:eastAsia="Times New Roman" w:hAnsi="Arial" w:cs="Arial"/>
+                <w:sz w:val="20"/>
+                <w:szCs w:val="20"/>
+                <w:lang w:val="ru-RU"/>
+              </w:rPr>
+            </w:pPr>
+            <w:r>
+              <w:rPr>
+                <w:noProof/>
+              </w:rPr>
+              <w:lastRenderedPageBreak/>
+              <w:drawing>
+                <wp:inline distT="0" distB="0" distL="0" distR="0" wp14:anchorId="7E4277DF" wp14:editId="1B462761">
+                  <wp:extent cx="6152515" cy="4231640"/>
+                  <wp:effectExtent l="0" t="0" r="635" b="0"/>
+                  <wp:docPr id="7" name="Рисунок 7"/>
+                  <wp:cNvGraphicFramePr>
+                    <a:graphicFrameLocks xmlns:a="http://schemas.openxmlformats.org/drawingml/2006/main" noChangeAspect="1"/>
+                  </wp:cNvGraphicFramePr>
+                  <a:graphic xmlns:a="http://schemas.openxmlformats.org/drawingml/2006/main">
+                    <a:graphicData uri="http://schemas.openxmlformats.org/drawingml/2006/picture">
+                      <pic:pic xmlns:pic="http://schemas.openxmlformats.org/drawingml/2006/picture">
+                        <pic:nvPicPr>
+                          <pic:cNvPr id="1" name=""/>
+                          <pic:cNvPicPr/>
+                        </pic:nvPicPr>
+                        <pic:blipFill>
+                          <a:blip r:embed="rId29"/>
+                          <a:stretch>
+                            <a:fillRect/>
+                          </a:stretch>
+                        </pic:blipFill>
+                        <pic:spPr>
+                          <a:xfrm>
+                            <a:off x="0" y="0"/>
+                            <a:ext cx="6152515" cy="4231640"/>
+                          </a:xfrm>
+                          <a:prstGeom prst="rect">
+                            <a:avLst/>
+                          </a:prstGeom>
+                        </pic:spPr>
+                      </pic:pic>
+                    </a:graphicData>
+                  </a:graphic>
+                </wp:inline>
+              </w:drawing>
+            </w:r>
+          </w:p>
         </w:tc>
       </w:tr>
       <w:tr>
@@ -4842,6 +4880,7 @@
                 <w:sz w:val="20"/>
                 <w:szCs w:val="20"/>
               </w:rPr>
+              <w:lastRenderedPageBreak/>
               <w:t>26</w:t>
             </w:r>
           </w:p>
@@ -5206,6 +5245,57 @@
               <w:t>.</w:t>
             </w:r>
           </w:p>
+          <w:p>
+            <w:pPr>
+              <w:spacing w:after="0" w:line="240" w:lineRule="auto"/>
+              <w:rPr>
+                <w:rFonts w:ascii="Arial" w:eastAsia="Times New Roman" w:hAnsi="Arial" w:cs="Arial"/>
+                <w:sz w:val="20"/>
+                <w:szCs w:val="20"/>
+              </w:rPr>
+            </w:pPr>
+            <w:r>
+              <w:rPr>
+                <w:noProof/>
+              </w:rPr>
+              <w:lastRenderedPageBreak/>
+              <w:drawing>
+                <wp:inline distT="0" distB="0" distL="0" distR="0" wp14:anchorId="7DD94E1F" wp14:editId="7DAFF54F">
+                  <wp:extent cx="6152515" cy="7316470"/>
+                  <wp:effectExtent l="0" t="0" r="635" b="0"/>
+                  <wp:docPr id="26" name="Рисунок 26"/>
+                  <wp:cNvGraphicFramePr>
+                    <a:graphicFrameLocks xmlns:a="http://schemas.openxmlformats.org/drawingml/2006/main" noChangeAspect="1"/>
+                  </wp:cNvGraphicFramePr>
+                  <a:graphic xmlns:a="http://schemas.openxmlformats.org/drawingml/2006/main">
+                    <a:graphicData uri="http://schemas.openxmlformats.org/drawingml/2006/picture">
+                      <pic:pic xmlns:pic="http://schemas.openxmlformats.org/drawingml/2006/picture">
+                        <pic:nvPicPr>
+                          <pic:cNvPr id="1" name=""/>
+                          <pic:cNvPicPr/>
+                        </pic:nvPicPr>
+                        <pic:blipFill>
+                          <a:blip r:embed="rId30"/>
+                          <a:stretch>
+                            <a:fillRect/>
+                          </a:stretch>
+                        </pic:blipFill>
+                        <pic:spPr>
+                          <a:xfrm>
+                            <a:off x="0" y="0"/>
+                            <a:ext cx="6152515" cy="7316470"/>
+                          </a:xfrm>
+                          <a:prstGeom prst="rect">
+                            <a:avLst/>
+                          </a:prstGeom>
+                        </pic:spPr>
+                      </pic:pic>
+                    </a:graphicData>
+                  </a:graphic>
+                </wp:inline>
+              </w:drawing>
+            </w:r>
+          </w:p>
         </w:tc>
       </w:tr>
       <w:tr>
@@ -5246,6 +5336,7 @@
                 <w:sz w:val="20"/>
                 <w:szCs w:val="20"/>
               </w:rPr>
+              <w:lastRenderedPageBreak/>
               <w:t>28</w:t>
             </w:r>
           </w:p>
@@ -5391,6 +5482,57 @@
                 <w:szCs w:val="20"/>
               </w:rPr>
               <w:t xml:space="preserve"> compose up)</w:t>
+            </w:r>
+          </w:p>
+          <w:p>
+            <w:pPr>
+              <w:spacing w:after="0" w:line="240" w:lineRule="auto"/>
+              <w:rPr>
+                <w:rFonts w:ascii="Arial" w:eastAsia="Times New Roman" w:hAnsi="Arial" w:cs="Arial"/>
+                <w:sz w:val="20"/>
+                <w:szCs w:val="20"/>
+              </w:rPr>
+            </w:pPr>
+            <w:r>
+              <w:rPr>
+                <w:noProof/>
+              </w:rPr>
+              <w:lastRenderedPageBreak/>
+              <w:drawing>
+                <wp:inline distT="0" distB="0" distL="0" distR="0" wp14:anchorId="0796B9A2" wp14:editId="0293D939">
+                  <wp:extent cx="6152515" cy="3851910"/>
+                  <wp:effectExtent l="0" t="0" r="635" b="0"/>
+                  <wp:docPr id="27" name="Рисунок 27"/>
+                  <wp:cNvGraphicFramePr>
+                    <a:graphicFrameLocks xmlns:a="http://schemas.openxmlformats.org/drawingml/2006/main" noChangeAspect="1"/>
+                  </wp:cNvGraphicFramePr>
+                  <a:graphic xmlns:a="http://schemas.openxmlformats.org/drawingml/2006/main">
+                    <a:graphicData uri="http://schemas.openxmlformats.org/drawingml/2006/picture">
+                      <pic:pic xmlns:pic="http://schemas.openxmlformats.org/drawingml/2006/picture">
+                        <pic:nvPicPr>
+                          <pic:cNvPr id="1" name=""/>
+                          <pic:cNvPicPr/>
+                        </pic:nvPicPr>
+                        <pic:blipFill>
+                          <a:blip r:embed="rId31"/>
+                          <a:stretch>
+                            <a:fillRect/>
+                          </a:stretch>
+                        </pic:blipFill>
+                        <pic:spPr>
+                          <a:xfrm>
+                            <a:off x="0" y="0"/>
+                            <a:ext cx="6152515" cy="3851910"/>
+                          </a:xfrm>
+                          <a:prstGeom prst="rect">
+                            <a:avLst/>
+                          </a:prstGeom>
+                        </pic:spPr>
+                      </pic:pic>
+                    </a:graphicData>
+                  </a:graphic>
+                </wp:inline>
+              </w:drawing>
             </w:r>
           </w:p>
         </w:tc>
@@ -5433,6 +5575,7 @@
                 <w:sz w:val="20"/>
                 <w:szCs w:val="20"/>
               </w:rPr>
+              <w:lastRenderedPageBreak/>
               <w:t>29</w:t>
             </w:r>
           </w:p>
@@ -5462,6 +5605,58 @@
                 <w:rFonts w:ascii="Arial" w:eastAsia="Times New Roman" w:hAnsi="Arial" w:cs="Arial"/>
                 <w:sz w:val="20"/>
                 <w:szCs w:val="20"/>
+                <w:lang w:val="ru-RU"/>
+              </w:rPr>
+            </w:pPr>
+            <w:r>
+              <w:rPr>
+                <w:noProof/>
+              </w:rPr>
+              <w:drawing>
+                <wp:inline distT="0" distB="0" distL="0" distR="0" wp14:anchorId="052F1A5D" wp14:editId="06986961">
+                  <wp:extent cx="6152515" cy="1436370"/>
+                  <wp:effectExtent l="0" t="0" r="635" b="0"/>
+                  <wp:docPr id="28" name="Рисунок 28"/>
+                  <wp:cNvGraphicFramePr>
+                    <a:graphicFrameLocks xmlns:a="http://schemas.openxmlformats.org/drawingml/2006/main" noChangeAspect="1"/>
+                  </wp:cNvGraphicFramePr>
+                  <a:graphic xmlns:a="http://schemas.openxmlformats.org/drawingml/2006/main">
+                    <a:graphicData uri="http://schemas.openxmlformats.org/drawingml/2006/picture">
+                      <pic:pic xmlns:pic="http://schemas.openxmlformats.org/drawingml/2006/picture">
+                        <pic:nvPicPr>
+                          <pic:cNvPr id="1" name=""/>
+                          <pic:cNvPicPr/>
+                        </pic:nvPicPr>
+                        <pic:blipFill>
+                          <a:blip r:embed="rId32"/>
+                          <a:stretch>
+                            <a:fillRect/>
+                          </a:stretch>
+                        </pic:blipFill>
+                        <pic:spPr>
+                          <a:xfrm>
+                            <a:off x="0" y="0"/>
+                            <a:ext cx="6152515" cy="1436370"/>
+                          </a:xfrm>
+                          <a:prstGeom prst="rect">
+                            <a:avLst/>
+                          </a:prstGeom>
+                        </pic:spPr>
+                      </pic:pic>
+                    </a:graphicData>
+                  </a:graphic>
+                </wp:inline>
+              </w:drawing>
+            </w:r>
+          </w:p>
+          <w:p>
+            <w:pPr>
+              <w:spacing w:after="0" w:line="240" w:lineRule="auto"/>
+              <w:rPr>
+                <w:rFonts w:ascii="Arial" w:eastAsia="Times New Roman" w:hAnsi="Arial" w:cs="Arial"/>
+                <w:sz w:val="20"/>
+                <w:szCs w:val="20"/>
+                <w:lang w:val="ru-RU"/>
               </w:rPr>
             </w:pPr>
             <w:r>
@@ -5473,41 +5668,14 @@
               </w:rPr>
               <w:t xml:space="preserve">Развернутый кластер будет использоваться в последующих практических работах. </w:t>
             </w:r>
-            <w:proofErr w:type="spellStart"/>
-            <w:r>
-              <w:rPr>
-                <w:rFonts w:ascii="Arial" w:eastAsia="Times New Roman" w:hAnsi="Arial" w:cs="Arial"/>
-                <w:sz w:val="20"/>
-                <w:szCs w:val="20"/>
-              </w:rPr>
-              <w:t>Сохраните</w:t>
-            </w:r>
-            <w:proofErr w:type="spellEnd"/>
-            <w:r>
-              <w:rPr>
-                <w:rFonts w:ascii="Arial" w:eastAsia="Times New Roman" w:hAnsi="Arial" w:cs="Arial"/>
-                <w:sz w:val="20"/>
-                <w:szCs w:val="20"/>
-              </w:rPr>
-              <w:t xml:space="preserve"> </w:t>
-            </w:r>
-            <w:proofErr w:type="spellStart"/>
-            <w:r>
-              <w:rPr>
-                <w:rFonts w:ascii="Arial" w:eastAsia="Times New Roman" w:hAnsi="Arial" w:cs="Arial"/>
-                <w:sz w:val="20"/>
-                <w:szCs w:val="20"/>
-              </w:rPr>
-              <w:t>его</w:t>
-            </w:r>
-            <w:proofErr w:type="spellEnd"/>
-            <w:r>
-              <w:rPr>
-                <w:rFonts w:ascii="Arial" w:eastAsia="Times New Roman" w:hAnsi="Arial" w:cs="Arial"/>
-                <w:sz w:val="20"/>
-                <w:szCs w:val="20"/>
-              </w:rPr>
-              <w:t>.</w:t>
+            <w:r>
+              <w:rPr>
+                <w:rFonts w:ascii="Arial" w:eastAsia="Times New Roman" w:hAnsi="Arial" w:cs="Arial"/>
+                <w:sz w:val="20"/>
+                <w:szCs w:val="20"/>
+                <w:lang w:val="ru-RU"/>
+              </w:rPr>
+              <w:t>Сохраните его.</w:t>
             </w:r>
           </w:p>
         </w:tc>
@@ -7904,13 +8072,7 @@
       </w:tr>
     </w:tbl>
     <w:p/>
-    <w:p>
-      <w:pPr>
-        <w:rPr>
-          <w:lang w:val="ru-RU"/>
-        </w:rPr>
-      </w:pPr>
-    </w:p>
+    <w:p/>
     <w:sectPr>
       <w:pgSz w:w="12240" w:h="15840"/>
       <w:pgMar w:top="1134" w:right="850" w:bottom="1134" w:left="1701" w:header="708" w:footer="708" w:gutter="0"/>

</xml_diff>